<commit_message>
Creating a new branch to do updates to documentation and some other small mods
</commit_message>
<xml_diff>
--- a/TERRA Instructions.docx
+++ b/TERRA Instructions.docx
@@ -1,40 +1,78 @@
 
 <file path=word/document.xml><?xml version="1.0" encoding="utf-8"?>
-<w:document xmlns:wpc="http://schemas.microsoft.com/office/word/2010/wordprocessingCanvas" xmlns:cx="http://schemas.microsoft.com/office/drawing/2014/chartex" xmlns:cx1="http://schemas.microsoft.com/office/drawing/2015/9/8/chartex" xmlns:mc="http://schemas.openxmlformats.org/markup-compatibility/2006" xmlns:o="urn:schemas-microsoft-com:office:office" xmlns:r="http://schemas.openxmlformats.org/officeDocument/2006/relationships" xmlns:m="http://schemas.openxmlformats.org/officeDocument/2006/math" xmlns:v="urn:schemas-microsoft-com:vml" xmlns:wp14="http://schemas.microsoft.com/office/word/2010/wordprocessingDrawing" xmlns:wp="http://schemas.openxmlformats.org/drawingml/2006/wordprocessingDrawing" xmlns:w10="urn:schemas-microsoft-com:office:word" xmlns:w="http://schemas.openxmlformats.org/wordprocessingml/2006/main" xmlns:w14="http://schemas.microsoft.com/office/word/2010/wordml" xmlns:w15="http://schemas.microsoft.com/office/word/2012/wordml" xmlns:w16se="http://schemas.microsoft.com/office/word/2015/wordml/symex" xmlns:wpg="http://schemas.microsoft.com/office/word/2010/wordprocessingGroup" xmlns:wpi="http://schemas.microsoft.com/office/word/2010/wordprocessingInk" xmlns:wne="http://schemas.microsoft.com/office/word/2006/wordml" xmlns:wps="http://schemas.microsoft.com/office/word/2010/wordprocessingShape" mc:Ignorable="w14 w15 w16se wp14">
+<w:document xmlns:wpc="http://schemas.microsoft.com/office/word/2010/wordprocessingCanvas" xmlns:cx="http://schemas.microsoft.com/office/drawing/2014/chartex" xmlns:cx1="http://schemas.microsoft.com/office/drawing/2015/9/8/chartex" xmlns:cx2="http://schemas.microsoft.com/office/drawing/2015/10/21/chartex" xmlns:cx3="http://schemas.microsoft.com/office/drawing/2016/5/9/chartex" xmlns:cx4="http://schemas.microsoft.com/office/drawing/2016/5/10/chartex" xmlns:cx5="http://schemas.microsoft.com/office/drawing/2016/5/11/chartex" xmlns:cx6="http://schemas.microsoft.com/office/drawing/2016/5/12/chartex" xmlns:cx7="http://schemas.microsoft.com/office/drawing/2016/5/13/chartex" xmlns:cx8="http://schemas.microsoft.com/office/drawing/2016/5/14/chartex" xmlns:mc="http://schemas.openxmlformats.org/markup-compatibility/2006" xmlns:aink="http://schemas.microsoft.com/office/drawing/2016/ink" xmlns:am3d="http://schemas.microsoft.com/office/drawing/2017/model3d" xmlns:o="urn:schemas-microsoft-com:office:office" xmlns:oel="http://schemas.microsoft.com/office/2019/extlst" xmlns:r="http://schemas.openxmlformats.org/officeDocument/2006/relationships" xmlns:m="http://schemas.openxmlformats.org/officeDocument/2006/math" xmlns:v="urn:schemas-microsoft-com:vml" xmlns:wp14="http://schemas.microsoft.com/office/word/2010/wordprocessingDrawing" xmlns:wp="http://schemas.openxmlformats.org/drawingml/2006/wordprocessingDrawing" xmlns:w10="urn:schemas-microsoft-com:office:word" xmlns:w="http://schemas.openxmlformats.org/wordprocessingml/2006/main" xmlns:w14="http://schemas.microsoft.com/office/word/2010/wordml" xmlns:w15="http://schemas.microsoft.com/office/word/2012/wordml" xmlns:w16cex="http://schemas.microsoft.com/office/word/2018/wordml/cex" xmlns:w16cid="http://schemas.microsoft.com/office/word/2016/wordml/cid" xmlns:w16="http://schemas.microsoft.com/office/word/2018/wordml" xmlns:w16sdtdh="http://schemas.microsoft.com/office/word/2020/wordml/sdtdatahash" xmlns:w16se="http://schemas.microsoft.com/office/word/2015/wordml/symex" xmlns:wpg="http://schemas.microsoft.com/office/word/2010/wordprocessingGroup" xmlns:wpi="http://schemas.microsoft.com/office/word/2010/wordprocessingInk" xmlns:wne="http://schemas.microsoft.com/office/word/2006/wordml" xmlns:wps="http://schemas.microsoft.com/office/word/2010/wordprocessingShape" mc:Ignorable="w14 w15 w16se w16cid w16 w16cex w16sdtdh wp14">
   <w:body>
     <w:p>
       <w:pPr>
-        <w:rPr>
-          <w:b/>
-          <w:i/>
-          <w:sz w:val="28"/>
-          <w:szCs w:val="28"/>
-          <w:lang w:val="en-CA"/>
-        </w:rPr>
-      </w:pPr>
-      <w:r>
-        <w:rPr>
-          <w:b/>
-          <w:i/>
-          <w:sz w:val="28"/>
-          <w:szCs w:val="28"/>
+        <w:pStyle w:val="Title"/>
+        <w:rPr>
+          <w:lang w:val="en-CA"/>
+        </w:rPr>
+      </w:pPr>
+      <w:r>
+        <w:rPr>
           <w:lang w:val="en-CA"/>
         </w:rPr>
         <w:t>TERRA Instructions</w:t>
       </w:r>
-    </w:p>
-    <w:p>
-      <w:pPr>
-        <w:rPr>
-          <w:b/>
-          <w:i/>
-          <w:lang w:val="en-CA"/>
-        </w:rPr>
-      </w:pPr>
-      <w:r>
-        <w:rPr>
-          <w:b/>
-          <w:i/>
+      <w:r>
+        <w:rPr>
+          <w:lang w:val="en-CA"/>
+        </w:rPr>
+        <w:t xml:space="preserve"> </w:t>
+      </w:r>
+    </w:p>
+    <w:p>
+      <w:pPr>
+        <w:pStyle w:val="Subtitle"/>
+        <w:rPr>
+          <w:lang w:val="en-CA"/>
+        </w:rPr>
+      </w:pPr>
+      <w:r>
+        <w:rPr>
+          <w:lang w:val="en-CA"/>
+        </w:rPr>
+        <w:t xml:space="preserve">(User instructions ONLY, </w:t>
+      </w:r>
+      <w:proofErr w:type="gramStart"/>
+      <w:r>
+        <w:rPr>
+          <w:lang w:val="en-CA"/>
+        </w:rPr>
+        <w:t>For</w:t>
+      </w:r>
+      <w:proofErr w:type="gramEnd"/>
+      <w:r>
+        <w:rPr>
+          <w:lang w:val="en-CA"/>
+        </w:rPr>
+        <w:t xml:space="preserve"> directions on how to setup flights refer to the </w:t>
+      </w:r>
+      <w:proofErr w:type="spellStart"/>
+      <w:r>
+        <w:rPr>
+          <w:lang w:val="en-CA"/>
+        </w:rPr>
+        <w:t>TERRA_Setup</w:t>
+      </w:r>
+      <w:proofErr w:type="spellEnd"/>
+      <w:r>
+        <w:rPr>
+          <w:lang w:val="en-CA"/>
+        </w:rPr>
+        <w:t xml:space="preserve"> repo and documentation there)</w:t>
+      </w:r>
+    </w:p>
+    <w:p>
+      <w:pPr>
+        <w:pStyle w:val="Heading1"/>
+        <w:rPr>
+          <w:lang w:val="en-CA"/>
+        </w:rPr>
+      </w:pPr>
+      <w:r>
+        <w:rPr>
           <w:lang w:val="en-CA"/>
         </w:rPr>
         <w:t>Install:</w:t>
@@ -57,6 +95,12 @@
         </w:rPr>
         <w:t>Close any open Igor windows</w:t>
       </w:r>
+      <w:r>
+        <w:rPr>
+          <w:lang w:val="en-CA"/>
+        </w:rPr>
+        <w:t>.</w:t>
+      </w:r>
     </w:p>
     <w:p>
       <w:pPr>
@@ -73,7 +117,13 @@
         <w:rPr>
           <w:lang w:val="en-CA"/>
         </w:rPr>
-        <w:t>Run Install.bat</w:t>
+        <w:t xml:space="preserve">Run </w:t>
+      </w:r>
+      <w:r>
+        <w:rPr>
+          <w:lang w:val="en-CA"/>
+        </w:rPr>
+        <w:t>TERRAInstaller_UserOnly.cmd</w:t>
       </w:r>
     </w:p>
     <w:p>
@@ -93,6 +143,12 @@
         </w:rPr>
         <w:t>Open Igor</w:t>
       </w:r>
+      <w:r>
+        <w:rPr>
+          <w:lang w:val="en-CA"/>
+        </w:rPr>
+        <w:t>.</w:t>
+      </w:r>
     </w:p>
     <w:p>
       <w:pPr>
@@ -111,6 +167,12 @@
         </w:rPr>
         <w:t>Click on Analysis -&gt; Load TERRA</w:t>
       </w:r>
+      <w:r>
+        <w:rPr>
+          <w:lang w:val="en-CA"/>
+        </w:rPr>
+        <w:t>.</w:t>
+      </w:r>
     </w:p>
     <w:p>
       <w:pPr>
@@ -129,6 +191,12 @@
         </w:rPr>
         <w:t>A menu labelled TERRA should now be displayed in the Analysis menu</w:t>
       </w:r>
+      <w:r>
+        <w:rPr>
+          <w:lang w:val="en-CA"/>
+        </w:rPr>
+        <w:t>.</w:t>
+      </w:r>
     </w:p>
     <w:p>
       <w:pPr>
@@ -145,123 +213,45 @@
         <w:rPr>
           <w:lang w:val="en-CA"/>
         </w:rPr>
-        <w:t>If this is not the case, manual install is required</w:t>
-      </w:r>
-    </w:p>
-    <w:p>
-      <w:pPr>
-        <w:pStyle w:val="ListParagraph"/>
-        <w:numPr>
-          <w:ilvl w:val="1"/>
-          <w:numId w:val="2"/>
-        </w:numPr>
-        <w:rPr>
-          <w:lang w:val="en-CA"/>
-        </w:rPr>
-      </w:pPr>
-      <w:r>
-        <w:rPr>
-          <w:lang w:val="en-CA"/>
-        </w:rPr>
-        <w:t>Close Igor</w:t>
-      </w:r>
-    </w:p>
-    <w:p>
-      <w:pPr>
-        <w:pStyle w:val="ListParagraph"/>
-        <w:numPr>
-          <w:ilvl w:val="1"/>
-          <w:numId w:val="2"/>
-        </w:numPr>
-        <w:rPr>
-          <w:lang w:val="en-CA"/>
-        </w:rPr>
-      </w:pPr>
-      <w:r>
-        <w:rPr>
-          <w:lang w:val="en-CA"/>
-        </w:rPr>
-        <w:t>Copy Covariance_Kriging.ipf, DateTimeConversions.ip</w:t>
-      </w:r>
-      <w:r>
-        <w:rPr>
-          <w:lang w:val="en-CA"/>
-        </w:rPr>
-        <w:t>f, KrigData.ipf</w:t>
-      </w:r>
-      <w:r>
-        <w:rPr>
-          <w:lang w:val="en-CA"/>
-        </w:rPr>
-        <w:t>, ExtrapolateUp.ipf to Documents/WaveMetrics/Igor Pro 6 User Files/User Procedures</w:t>
-      </w:r>
-    </w:p>
-    <w:p>
-      <w:pPr>
-        <w:pStyle w:val="ListParagraph"/>
-        <w:numPr>
-          <w:ilvl w:val="1"/>
-          <w:numId w:val="2"/>
-        </w:numPr>
-        <w:rPr>
-          <w:lang w:val="en-CA"/>
-        </w:rPr>
-      </w:pPr>
-      <w:r>
-        <w:rPr>
-          <w:lang w:val="en-CA"/>
-        </w:rPr>
-        <w:t>Copy KrigLoader.ipf to Documents/WaveMetrics/Igor Pro 6 User Files/Igor Procedures</w:t>
-      </w:r>
-    </w:p>
-    <w:p>
-      <w:pPr>
-        <w:pStyle w:val="ListParagraph"/>
-        <w:numPr>
-          <w:ilvl w:val="1"/>
-          <w:numId w:val="2"/>
-        </w:numPr>
-        <w:rPr>
-          <w:lang w:val="en-CA"/>
-        </w:rPr>
-      </w:pPr>
-      <w:r>
-        <w:rPr>
-          <w:lang w:val="en-CA"/>
-        </w:rPr>
-        <w:t>Copy KrigingAircraftData.ihf to Documents/WaveMetrics/Igor Pro 6 User Files/Igor Help Files</w:t>
-      </w:r>
-    </w:p>
-    <w:p>
-      <w:pPr>
-        <w:pStyle w:val="ListParagraph"/>
-        <w:numPr>
-          <w:ilvl w:val="1"/>
-          <w:numId w:val="2"/>
-        </w:numPr>
-        <w:rPr>
-          <w:lang w:val="en-CA"/>
-        </w:rPr>
-      </w:pPr>
-      <w:r>
-        <w:rPr>
-          <w:lang w:val="en-CA"/>
-        </w:rPr>
-        <w:t>Open Igor and check that menus have now loaded</w:t>
-      </w:r>
-    </w:p>
-    <w:p>
-      <w:pPr>
-        <w:rPr>
-          <w:b/>
-          <w:i/>
-          <w:lang w:val="en-CA"/>
-        </w:rPr>
-      </w:pPr>
-      <w:r>
-        <w:rPr>
-          <w:b/>
-          <w:i/>
+        <w:t xml:space="preserve">If this is not the case, </w:t>
+      </w:r>
+      <w:r>
+        <w:rPr>
+          <w:lang w:val="en-CA"/>
+        </w:rPr>
+        <w:t xml:space="preserve">contact </w:t>
+      </w:r>
+      <w:r>
+        <w:rPr>
+          <w:lang w:val="en-CA"/>
+        </w:rPr>
+        <w:t xml:space="preserve">Équipe de données / Data Team (ECCC) </w:t>
+      </w:r>
+      <w:hyperlink r:id="rId5" w:history="1">
+        <w:r>
+          <w:rPr>
+            <w:rStyle w:val="Hyperlink"/>
+            <w:lang w:val="en-CA"/>
+          </w:rPr>
+          <w:t>equipededonnees-datateam@ec.gc.ca</w:t>
+        </w:r>
+      </w:hyperlink>
+      <w:r>
+        <w:rPr>
+          <w:lang w:val="en-CA"/>
+        </w:rPr>
+        <w:t xml:space="preserve"> for assistance.</w:t>
+      </w:r>
+    </w:p>
+    <w:p>
+      <w:pPr>
+        <w:pStyle w:val="Heading1"/>
+        <w:rPr>
+          <w:lang w:val="en-CA"/>
+        </w:rPr>
+      </w:pPr>
+      <w:r>
+        <w:rPr>
           <w:lang w:val="en-CA"/>
         </w:rPr>
         <w:t>Getting Started:</w:t>
@@ -284,6 +274,12 @@
         </w:rPr>
         <w:t>Load concentration and timestamp waves (columns) into Igor using Data -&gt; Load Waves</w:t>
       </w:r>
+      <w:r>
+        <w:rPr>
+          <w:lang w:val="en-CA"/>
+        </w:rPr>
+        <w:t>.</w:t>
+      </w:r>
     </w:p>
     <w:p>
       <w:pPr>
@@ -301,6 +297,12 @@
           <w:lang w:val="en-CA"/>
         </w:rPr>
         <w:t>Run one of the kriging functions on the Analysis -&gt; TERRA menu</w:t>
+      </w:r>
+      <w:r>
+        <w:rPr>
+          <w:lang w:val="en-CA"/>
+        </w:rPr>
+        <w:t>.</w:t>
       </w:r>
     </w:p>
     <w:p>
@@ -314,13 +316,31 @@
           <w:lang w:val="en-CA"/>
         </w:rPr>
       </w:pPr>
-      <w:bookmarkStart w:id="0" w:name="_GoBack"/>
-      <w:bookmarkEnd w:id="0"/>
-      <w:r>
-        <w:rPr>
-          <w:lang w:val="en-CA"/>
-        </w:rPr>
-        <w:t>Quick kriging: box flights krigs concentration data from box flights using a range of 300, nugget of 0 and sill of 1</w:t>
+      <w:r>
+        <w:rPr>
+          <w:lang w:val="en-CA"/>
+        </w:rPr>
+        <w:t xml:space="preserve">Quick kriging: box flights </w:t>
+      </w:r>
+      <w:proofErr w:type="spellStart"/>
+      <w:r>
+        <w:rPr>
+          <w:lang w:val="en-CA"/>
+        </w:rPr>
+        <w:t>krigs</w:t>
+      </w:r>
+      <w:proofErr w:type="spellEnd"/>
+      <w:r>
+        <w:rPr>
+          <w:lang w:val="en-CA"/>
+        </w:rPr>
+        <w:t xml:space="preserve"> concentration data from box flights using a range of 300, nugget of 0 and sill of 1</w:t>
+      </w:r>
+      <w:r>
+        <w:rPr>
+          <w:lang w:val="en-CA"/>
+        </w:rPr>
+        <w:t>.</w:t>
       </w:r>
     </w:p>
     <w:p>
@@ -338,7 +358,27 @@
         <w:rPr>
           <w:lang w:val="en-CA"/>
         </w:rPr>
-        <w:t>Quick kriging: screen flights krigs concentration data from flight screens using a range of 300, nugget of 0 and sill of 1</w:t>
+        <w:t xml:space="preserve">Quick kriging: screen flights </w:t>
+      </w:r>
+      <w:proofErr w:type="spellStart"/>
+      <w:r>
+        <w:rPr>
+          <w:lang w:val="en-CA"/>
+        </w:rPr>
+        <w:t>krigs</w:t>
+      </w:r>
+      <w:proofErr w:type="spellEnd"/>
+      <w:r>
+        <w:rPr>
+          <w:lang w:val="en-CA"/>
+        </w:rPr>
+        <w:t xml:space="preserve"> concentration data from flight screens using a range of 300, nugget of 0 and sill of 1</w:t>
+      </w:r>
+      <w:r>
+        <w:rPr>
+          <w:lang w:val="en-CA"/>
+        </w:rPr>
+        <w:t>.</w:t>
       </w:r>
     </w:p>
     <w:p>
@@ -356,7 +396,41 @@
         <w:rPr>
           <w:lang w:val="en-CA"/>
         </w:rPr>
-        <w:t>Variogram and full kriging: box flights krigs concentration data from box flights using a user determined range, sill and nugget</w:t>
+        <w:t xml:space="preserve">Variogram and full kriging: box flights </w:t>
+      </w:r>
+      <w:proofErr w:type="spellStart"/>
+      <w:r>
+        <w:rPr>
+          <w:lang w:val="en-CA"/>
+        </w:rPr>
+        <w:t>krigs</w:t>
+      </w:r>
+      <w:proofErr w:type="spellEnd"/>
+      <w:r>
+        <w:rPr>
+          <w:lang w:val="en-CA"/>
+        </w:rPr>
+        <w:t xml:space="preserve"> concentration data from box flights using a user determined range, </w:t>
+      </w:r>
+      <w:proofErr w:type="gramStart"/>
+      <w:r>
+        <w:rPr>
+          <w:lang w:val="en-CA"/>
+        </w:rPr>
+        <w:t>sill</w:t>
+      </w:r>
+      <w:proofErr w:type="gramEnd"/>
+      <w:r>
+        <w:rPr>
+          <w:lang w:val="en-CA"/>
+        </w:rPr>
+        <w:t xml:space="preserve"> and nugget</w:t>
+      </w:r>
+      <w:r>
+        <w:rPr>
+          <w:lang w:val="en-CA"/>
+        </w:rPr>
+        <w:t>.</w:t>
       </w:r>
     </w:p>
     <w:p>
@@ -374,7 +448,41 @@
         <w:rPr>
           <w:lang w:val="en-CA"/>
         </w:rPr>
-        <w:t>Variogram and full kriging: screen flights krigs concentration data from flight screens using a user determined range, sill and nugget</w:t>
+        <w:t xml:space="preserve">Variogram and full kriging: screen flights </w:t>
+      </w:r>
+      <w:proofErr w:type="spellStart"/>
+      <w:r>
+        <w:rPr>
+          <w:lang w:val="en-CA"/>
+        </w:rPr>
+        <w:t>krigs</w:t>
+      </w:r>
+      <w:proofErr w:type="spellEnd"/>
+      <w:r>
+        <w:rPr>
+          <w:lang w:val="en-CA"/>
+        </w:rPr>
+        <w:t xml:space="preserve"> concentration data from flight screens using a user determined range, </w:t>
+      </w:r>
+      <w:proofErr w:type="gramStart"/>
+      <w:r>
+        <w:rPr>
+          <w:lang w:val="en-CA"/>
+        </w:rPr>
+        <w:t>sill</w:t>
+      </w:r>
+      <w:proofErr w:type="gramEnd"/>
+      <w:r>
+        <w:rPr>
+          <w:lang w:val="en-CA"/>
+        </w:rPr>
+        <w:t xml:space="preserve"> and nugget</w:t>
+      </w:r>
+      <w:r>
+        <w:rPr>
+          <w:lang w:val="en-CA"/>
+        </w:rPr>
+        <w:t>.</w:t>
       </w:r>
     </w:p>
     <w:p>
@@ -392,7 +500,27 @@
         <w:rPr>
           <w:lang w:val="en-CA"/>
         </w:rPr>
-        <w:t>Choose timestamp and concentration waves from the drop down menus</w:t>
+        <w:t xml:space="preserve">Choose timestamp and concentration waves from the </w:t>
+      </w:r>
+      <w:proofErr w:type="gramStart"/>
+      <w:r>
+        <w:rPr>
+          <w:lang w:val="en-CA"/>
+        </w:rPr>
+        <w:t>drop down</w:t>
+      </w:r>
+      <w:proofErr w:type="gramEnd"/>
+      <w:r>
+        <w:rPr>
+          <w:lang w:val="en-CA"/>
+        </w:rPr>
+        <w:t xml:space="preserve"> menus</w:t>
+      </w:r>
+      <w:r>
+        <w:rPr>
+          <w:lang w:val="en-CA"/>
+        </w:rPr>
+        <w:t>.</w:t>
       </w:r>
     </w:p>
     <w:p>
@@ -410,7 +538,27 @@
         <w:rPr>
           <w:lang w:val="en-CA"/>
         </w:rPr>
-        <w:t>Choose flight you want to look at (NOTE: Data from multiple flights can be loaded into one wave.  The function is able to pick out the timestamps for only the flight you enter)</w:t>
+        <w:t xml:space="preserve">Choose flight you want to look at (NOTE: Data from multiple flights can be loaded into one wave.  The function </w:t>
+      </w:r>
+      <w:proofErr w:type="gramStart"/>
+      <w:r>
+        <w:rPr>
+          <w:lang w:val="en-CA"/>
+        </w:rPr>
+        <w:t>is able to</w:t>
+      </w:r>
+      <w:proofErr w:type="gramEnd"/>
+      <w:r>
+        <w:rPr>
+          <w:lang w:val="en-CA"/>
+        </w:rPr>
+        <w:t xml:space="preserve"> pick out the timestamps for only the flight you enter)</w:t>
+      </w:r>
+      <w:r>
+        <w:rPr>
+          <w:lang w:val="en-CA"/>
+        </w:rPr>
+        <w:t>.</w:t>
       </w:r>
     </w:p>
     <w:p>
@@ -429,6 +577,50 @@
           <w:lang w:val="en-CA"/>
         </w:rPr>
         <w:t>Enter sampling interval of the data</w:t>
+      </w:r>
+      <w:r>
+        <w:rPr>
+          <w:lang w:val="en-CA"/>
+        </w:rPr>
+        <w:t>.</w:t>
+      </w:r>
+    </w:p>
+    <w:p>
+      <w:pPr>
+        <w:pStyle w:val="ListParagraph"/>
+        <w:numPr>
+          <w:ilvl w:val="0"/>
+          <w:numId w:val="4"/>
+        </w:numPr>
+        <w:rPr>
+          <w:lang w:val="en-CA"/>
+        </w:rPr>
+      </w:pPr>
+      <w:r>
+        <w:rPr>
+          <w:lang w:val="en-CA"/>
+        </w:rPr>
+        <w:t xml:space="preserve">If the sampling interval is greater than 1 you will be prompted to decide whether you want to insert </w:t>
+      </w:r>
+      <w:proofErr w:type="spellStart"/>
+      <w:r>
+        <w:rPr>
+          <w:lang w:val="en-CA"/>
+        </w:rPr>
+        <w:t>NaN</w:t>
+      </w:r>
+      <w:proofErr w:type="spellEnd"/>
+      <w:r>
+        <w:rPr>
+          <w:lang w:val="en-CA"/>
+        </w:rPr>
+        <w:t xml:space="preserve"> values into the timestamps where the instrument was not recording or whether you want to assume that the instrument read value continues to be valid until the subsequent reading</w:t>
+      </w:r>
+      <w:r>
+        <w:rPr>
+          <w:lang w:val="en-CA"/>
+        </w:rPr>
+        <w:t>.</w:t>
       </w:r>
     </w:p>
     <w:p>
@@ -446,7 +638,21 @@
         <w:rPr>
           <w:lang w:val="en-CA"/>
         </w:rPr>
-        <w:t>If the sampling interval is greater than 1 you will be prompted to decide whether you want to insert NaN values into the timestamps where the instrument was not recording or whether you want to assume that the instrument read value continues to be valid until the subsequent reading</w:t>
+        <w:t xml:space="preserve">If you choose the Value option a measurement read by the instrument will be valid for a length of time equal to the sampling interval.  If another reading occurs early that value will replace the previous recorded one.  If a gap in the data longer than the sampling interval occurs the remaining timestamps will be filled with </w:t>
+      </w:r>
+      <w:proofErr w:type="spellStart"/>
+      <w:r>
+        <w:rPr>
+          <w:lang w:val="en-CA"/>
+        </w:rPr>
+        <w:t>NaNs</w:t>
+      </w:r>
+      <w:proofErr w:type="spellEnd"/>
+      <w:r>
+        <w:rPr>
+          <w:lang w:val="en-CA"/>
+        </w:rPr>
+        <w:t>.</w:t>
       </w:r>
     </w:p>
     <w:p>
@@ -464,80 +670,35 @@
         <w:rPr>
           <w:lang w:val="en-CA"/>
         </w:rPr>
-        <w:t>If you choose the Value option a measurement read by the instrument will be valid for a length of time equal to the sampling interval.  If another reading occurs early that value will replace the previous recorded one.  If a gap in the data longer than the sampling interval occurs the remaining timestamps will be filled with NaNs.</w:t>
-      </w:r>
-    </w:p>
-    <w:p>
-      <w:pPr>
-        <w:pStyle w:val="ListParagraph"/>
-        <w:numPr>
-          <w:ilvl w:val="0"/>
-          <w:numId w:val="4"/>
-        </w:numPr>
-        <w:rPr>
-          <w:lang w:val="en-CA"/>
-        </w:rPr>
-      </w:pPr>
-      <w:r>
-        <w:rPr>
-          <w:lang w:val="en-CA"/>
-        </w:rPr>
-        <w:t>Choose whether the data is gas or particle data</w:t>
-      </w:r>
-    </w:p>
-    <w:p>
-      <w:pPr>
-        <w:pStyle w:val="ListParagraph"/>
-        <w:numPr>
-          <w:ilvl w:val="0"/>
-          <w:numId w:val="4"/>
-        </w:numPr>
-        <w:rPr>
-          <w:lang w:val="en-CA"/>
-        </w:rPr>
-      </w:pPr>
-      <w:r>
-        <w:rPr>
-          <w:lang w:val="en-CA"/>
-        </w:rPr>
-        <w:lastRenderedPageBreak/>
-        <w:t>Enter the molar mass of the quantity.  If you are using particle data this value does not matter.  You can enter 1 or any other value and it will have no effect on the results.</w:t>
-      </w:r>
-    </w:p>
-    <w:p>
-      <w:pPr>
-        <w:pStyle w:val="ListParagraph"/>
-        <w:numPr>
-          <w:ilvl w:val="0"/>
-          <w:numId w:val="4"/>
-        </w:numPr>
-        <w:rPr>
-          <w:lang w:val="en-CA"/>
-        </w:rPr>
-      </w:pPr>
-      <w:r>
-        <w:rPr>
-          <w:lang w:val="en-CA"/>
-        </w:rPr>
-        <w:t>Enter the background of the quantity you are measuring.  You are able to change the background value after the analysis if necessary.</w:t>
-      </w:r>
-    </w:p>
-    <w:p>
-      <w:pPr>
-        <w:pStyle w:val="ListParagraph"/>
-        <w:numPr>
-          <w:ilvl w:val="0"/>
-          <w:numId w:val="4"/>
-        </w:numPr>
-        <w:rPr>
-          <w:lang w:val="en-CA"/>
-        </w:rPr>
-      </w:pPr>
-      <w:r>
-        <w:rPr>
-          <w:lang w:val="en-CA"/>
-        </w:rPr>
-        <w:t>Choose the units of your data</w:t>
+        <w:t xml:space="preserve">If you choose the </w:t>
+      </w:r>
+      <w:proofErr w:type="spellStart"/>
+      <w:r>
+        <w:rPr>
+          <w:lang w:val="en-CA"/>
+        </w:rPr>
+        <w:t>NaN</w:t>
+      </w:r>
+      <w:proofErr w:type="spellEnd"/>
+      <w:r>
+        <w:rPr>
+          <w:lang w:val="en-CA"/>
+        </w:rPr>
+        <w:t xml:space="preserve"> option, </w:t>
+      </w:r>
+      <w:proofErr w:type="spellStart"/>
+      <w:r>
+        <w:rPr>
+          <w:lang w:val="en-CA"/>
+        </w:rPr>
+        <w:t>NaN</w:t>
+      </w:r>
+      <w:proofErr w:type="spellEnd"/>
+      <w:r>
+        <w:rPr>
+          <w:lang w:val="en-CA"/>
+        </w:rPr>
+        <w:t xml:space="preserve"> values will be inserted between the data points.</w:t>
       </w:r>
     </w:p>
     <w:p>
@@ -555,7 +716,132 @@
         <w:rPr>
           <w:lang w:val="en-CA"/>
         </w:rPr>
-        <w:t>If the data is a gas the options include ppt, ppb and ppm</w:t>
+        <w:t>The recommended option is A in most cases.</w:t>
+      </w:r>
+    </w:p>
+    <w:p>
+      <w:pPr>
+        <w:pStyle w:val="ListParagraph"/>
+        <w:numPr>
+          <w:ilvl w:val="0"/>
+          <w:numId w:val="4"/>
+        </w:numPr>
+        <w:rPr>
+          <w:lang w:val="en-CA"/>
+        </w:rPr>
+      </w:pPr>
+      <w:r>
+        <w:rPr>
+          <w:lang w:val="en-CA"/>
+        </w:rPr>
+        <w:t>Choose whether the data is gas or particle data</w:t>
+      </w:r>
+      <w:r>
+        <w:rPr>
+          <w:lang w:val="en-CA"/>
+        </w:rPr>
+        <w:t>.</w:t>
+      </w:r>
+    </w:p>
+    <w:p>
+      <w:pPr>
+        <w:pStyle w:val="ListParagraph"/>
+        <w:numPr>
+          <w:ilvl w:val="0"/>
+          <w:numId w:val="4"/>
+        </w:numPr>
+        <w:rPr>
+          <w:lang w:val="en-CA"/>
+        </w:rPr>
+      </w:pPr>
+      <w:r>
+        <w:rPr>
+          <w:lang w:val="en-CA"/>
+        </w:rPr>
+        <w:lastRenderedPageBreak/>
+        <w:t xml:space="preserve">Enter the molar mass of the quantity.  If you are using particle </w:t>
+      </w:r>
+      <w:proofErr w:type="gramStart"/>
+      <w:r>
+        <w:rPr>
+          <w:lang w:val="en-CA"/>
+        </w:rPr>
+        <w:t>data</w:t>
+      </w:r>
+      <w:proofErr w:type="gramEnd"/>
+      <w:r>
+        <w:rPr>
+          <w:lang w:val="en-CA"/>
+        </w:rPr>
+        <w:t xml:space="preserve"> this value does not matter.  You can enter 1 or any other value and it will have no </w:t>
+      </w:r>
+      <w:r>
+        <w:rPr>
+          <w:lang w:val="en-CA"/>
+        </w:rPr>
+        <w:t>impact</w:t>
+      </w:r>
+      <w:r>
+        <w:rPr>
+          <w:lang w:val="en-CA"/>
+        </w:rPr>
+        <w:t xml:space="preserve"> on the results.</w:t>
+      </w:r>
+    </w:p>
+    <w:p>
+      <w:pPr>
+        <w:pStyle w:val="ListParagraph"/>
+        <w:numPr>
+          <w:ilvl w:val="0"/>
+          <w:numId w:val="4"/>
+        </w:numPr>
+        <w:rPr>
+          <w:lang w:val="en-CA"/>
+        </w:rPr>
+      </w:pPr>
+      <w:r>
+        <w:rPr>
+          <w:lang w:val="en-CA"/>
+        </w:rPr>
+        <w:t xml:space="preserve">Enter the background of the quantity you are measuring.  You </w:t>
+      </w:r>
+      <w:proofErr w:type="gramStart"/>
+      <w:r>
+        <w:rPr>
+          <w:lang w:val="en-CA"/>
+        </w:rPr>
+        <w:t>are able to</w:t>
+      </w:r>
+      <w:proofErr w:type="gramEnd"/>
+      <w:r>
+        <w:rPr>
+          <w:lang w:val="en-CA"/>
+        </w:rPr>
+        <w:t xml:space="preserve"> change the background value after the analysis if necessary.</w:t>
+      </w:r>
+    </w:p>
+    <w:p>
+      <w:pPr>
+        <w:pStyle w:val="ListParagraph"/>
+        <w:numPr>
+          <w:ilvl w:val="0"/>
+          <w:numId w:val="4"/>
+        </w:numPr>
+        <w:rPr>
+          <w:lang w:val="en-CA"/>
+        </w:rPr>
+      </w:pPr>
+      <w:r>
+        <w:rPr>
+          <w:lang w:val="en-CA"/>
+        </w:rPr>
+        <w:t>Choose the units of your data</w:t>
+      </w:r>
+      <w:r>
+        <w:rPr>
+          <w:lang w:val="en-CA"/>
+        </w:rPr>
+        <w:t>.</w:t>
       </w:r>
     </w:p>
     <w:p>
@@ -573,25 +859,13 @@
         <w:rPr>
           <w:lang w:val="en-CA"/>
         </w:rPr>
-        <w:t>If the data is particles the units must be ug/m^3</w:t>
-      </w:r>
-    </w:p>
-    <w:p>
-      <w:pPr>
-        <w:pStyle w:val="ListParagraph"/>
-        <w:numPr>
-          <w:ilvl w:val="0"/>
-          <w:numId w:val="4"/>
-        </w:numPr>
-        <w:rPr>
-          <w:lang w:val="en-CA"/>
-        </w:rPr>
-      </w:pPr>
-      <w:r>
-        <w:rPr>
-          <w:lang w:val="en-CA"/>
-        </w:rPr>
-        <w:t>Choose whether to load the data from online or a local location</w:t>
+        <w:t>If the data is a gas the options include ppt, ppb and ppm</w:t>
+      </w:r>
+      <w:r>
+        <w:rPr>
+          <w:lang w:val="en-CA"/>
+        </w:rPr>
+        <w:t>.</w:t>
       </w:r>
     </w:p>
     <w:p>
@@ -609,7 +883,37 @@
         <w:rPr>
           <w:lang w:val="en-CA"/>
         </w:rPr>
-        <w:t>Online connects to the oil sands archive on the Environment Canada networks</w:t>
+        <w:t>If the data is particles the units must be ug/m^3</w:t>
+      </w:r>
+      <w:r>
+        <w:rPr>
+          <w:lang w:val="en-CA"/>
+        </w:rPr>
+        <w:t>.</w:t>
+      </w:r>
+    </w:p>
+    <w:p>
+      <w:pPr>
+        <w:pStyle w:val="ListParagraph"/>
+        <w:numPr>
+          <w:ilvl w:val="0"/>
+          <w:numId w:val="4"/>
+        </w:numPr>
+        <w:rPr>
+          <w:lang w:val="en-CA"/>
+        </w:rPr>
+      </w:pPr>
+      <w:r>
+        <w:rPr>
+          <w:lang w:val="en-CA"/>
+        </w:rPr>
+        <w:t>Choose whether to load the data from online or a local location</w:t>
+      </w:r>
+      <w:r>
+        <w:rPr>
+          <w:lang w:val="en-CA"/>
+        </w:rPr>
+        <w:t>.</w:t>
       </w:r>
     </w:p>
     <w:p>
@@ -627,7 +931,51 @@
         <w:rPr>
           <w:lang w:val="en-CA"/>
         </w:rPr>
-        <w:t>If you are not connected to the Environment Canada network you must choose a local location</w:t>
+        <w:t>Online connects to the oil sands archive on the Environment Canada networks</w:t>
+      </w:r>
+      <w:r>
+        <w:rPr>
+          <w:lang w:val="en-CA"/>
+        </w:rPr>
+        <w:t>.</w:t>
+      </w:r>
+    </w:p>
+    <w:p>
+      <w:pPr>
+        <w:pStyle w:val="ListParagraph"/>
+        <w:numPr>
+          <w:ilvl w:val="1"/>
+          <w:numId w:val="4"/>
+        </w:numPr>
+        <w:rPr>
+          <w:lang w:val="en-CA"/>
+        </w:rPr>
+      </w:pPr>
+      <w:r>
+        <w:rPr>
+          <w:lang w:val="en-CA"/>
+        </w:rPr>
+        <w:t xml:space="preserve">If you are not connected to the Environment Canada </w:t>
+      </w:r>
+      <w:proofErr w:type="gramStart"/>
+      <w:r>
+        <w:rPr>
+          <w:lang w:val="en-CA"/>
+        </w:rPr>
+        <w:t>network</w:t>
+      </w:r>
+      <w:proofErr w:type="gramEnd"/>
+      <w:r>
+        <w:rPr>
+          <w:lang w:val="en-CA"/>
+        </w:rPr>
+        <w:t xml:space="preserve"> you must choose a local location</w:t>
+      </w:r>
+      <w:r>
+        <w:rPr>
+          <w:lang w:val="en-CA"/>
+        </w:rPr>
+        <w:t>.</w:t>
       </w:r>
     </w:p>
     <w:p>
@@ -663,7 +1011,21 @@
         <w:rPr>
           <w:lang w:val="en-CA"/>
         </w:rPr>
-        <w:t>There are a number of directories labelled by flight number.</w:t>
+        <w:t xml:space="preserve">There are </w:t>
+      </w:r>
+      <w:proofErr w:type="gramStart"/>
+      <w:r>
+        <w:rPr>
+          <w:lang w:val="en-CA"/>
+        </w:rPr>
+        <w:t>a number of</w:t>
+      </w:r>
+      <w:proofErr w:type="gramEnd"/>
+      <w:r>
+        <w:rPr>
+          <w:lang w:val="en-CA"/>
+        </w:rPr>
+        <w:t xml:space="preserve"> directories labelled by flight number.</w:t>
       </w:r>
     </w:p>
     <w:p>
@@ -683,6 +1045,12 @@
         </w:rPr>
         <w:t>If you choose Local in the data window you will be prompted for the location of your local directory</w:t>
       </w:r>
+      <w:r>
+        <w:rPr>
+          <w:lang w:val="en-CA"/>
+        </w:rPr>
+        <w:t>.</w:t>
+      </w:r>
     </w:p>
     <w:p>
       <w:pPr>
@@ -699,7 +1067,21 @@
         <w:rPr>
           <w:lang w:val="en-CA"/>
         </w:rPr>
-        <w:t>Choose the directory which contains all of your flight directories.  DO NOT choose the flight directory itself or you will encounter an error.</w:t>
+        <w:t xml:space="preserve">Choose the directory which contains </w:t>
+      </w:r>
+      <w:proofErr w:type="gramStart"/>
+      <w:r>
+        <w:rPr>
+          <w:lang w:val="en-CA"/>
+        </w:rPr>
+        <w:t>all of</w:t>
+      </w:r>
+      <w:proofErr w:type="gramEnd"/>
+      <w:r>
+        <w:rPr>
+          <w:lang w:val="en-CA"/>
+        </w:rPr>
+        <w:t xml:space="preserve"> your flight directories.  DO NOT choose the flight directory itself or you will encounter an error.</w:t>
       </w:r>
     </w:p>
     <w:p>
@@ -719,6 +1101,12 @@
         </w:rPr>
         <w:t>Programs may take a few minutes to run depending on the flight and the data</w:t>
       </w:r>
+      <w:r>
+        <w:rPr>
+          <w:lang w:val="en-CA"/>
+        </w:rPr>
+        <w:t>.</w:t>
+      </w:r>
     </w:p>
     <w:p>
       <w:pPr>
@@ -735,66 +1123,83 @@
         <w:rPr>
           <w:lang w:val="en-CA"/>
         </w:rPr>
-        <w:t>Three plots will be loaded showing profiles, the screen and results</w:t>
-      </w:r>
-    </w:p>
-    <w:p>
-      <w:pPr>
+        <w:t xml:space="preserve">Three plots will be loaded showing profiles, the </w:t>
+      </w:r>
+      <w:proofErr w:type="gramStart"/>
+      <w:r>
+        <w:rPr>
+          <w:lang w:val="en-CA"/>
+        </w:rPr>
+        <w:t>screen</w:t>
+      </w:r>
+      <w:proofErr w:type="gramEnd"/>
+      <w:r>
+        <w:rPr>
+          <w:lang w:val="en-CA"/>
+        </w:rPr>
+        <w:t xml:space="preserve"> and results</w:t>
+      </w:r>
+      <w:r>
+        <w:rPr>
+          <w:lang w:val="en-CA"/>
+        </w:rPr>
+        <w:t>.</w:t>
+      </w:r>
+    </w:p>
+    <w:p>
+      <w:pPr>
+        <w:pStyle w:val="Heading1"/>
+        <w:rPr>
+          <w:lang w:val="en-CA"/>
+        </w:rPr>
+      </w:pPr>
+      <w:r>
+        <w:rPr>
+          <w:lang w:val="en-CA"/>
+        </w:rPr>
+        <w:t>Analyzing Results:</w:t>
+      </w:r>
+    </w:p>
+    <w:p>
+      <w:pPr>
+        <w:rPr>
+          <w:lang w:val="en-CA"/>
+        </w:rPr>
+      </w:pPr>
+      <w:r>
+        <w:rPr>
+          <w:lang w:val="en-CA"/>
+        </w:rPr>
+        <w:t>*For full kriging ONLY a variogram plot will appear.  The user can adjust the sill, nugget and range and then click “Rerun fit” until the line appears to fit the points displayed.  These fit values will be used for the subsequent kriging.</w:t>
+      </w:r>
+    </w:p>
+    <w:p>
+      <w:pPr>
+        <w:rPr>
+          <w:lang w:val="en-CA"/>
+        </w:rPr>
+      </w:pPr>
+      <w:r>
+        <w:rPr>
+          <w:lang w:val="en-CA"/>
+        </w:rPr>
+        <w:t xml:space="preserve">On the right side of the </w:t>
+      </w:r>
+      <w:r>
+        <w:rPr>
+          <w:lang w:val="en-CA"/>
+        </w:rPr>
+        <w:t>window</w:t>
+      </w:r>
+      <w:r>
+        <w:rPr>
+          <w:lang w:val="en-CA"/>
+        </w:rPr>
+        <w:t xml:space="preserve"> is the </w:t>
+      </w:r>
+      <w:r>
         <w:rPr>
           <w:b/>
-          <w:i/>
-          <w:lang w:val="en-CA"/>
-        </w:rPr>
-      </w:pPr>
-      <w:r>
-        <w:rPr>
-          <w:b/>
-          <w:i/>
-          <w:lang w:val="en-CA"/>
-        </w:rPr>
-        <w:t>Analyzing Results:</w:t>
-      </w:r>
-    </w:p>
-    <w:p>
-      <w:pPr>
-        <w:rPr>
-          <w:lang w:val="en-CA"/>
-        </w:rPr>
-      </w:pPr>
-      <w:r>
-        <w:rPr>
-          <w:lang w:val="en-CA"/>
-        </w:rPr>
-        <w:t>*For full kriging ONLY a variogram plot will appear.  The user can adjust the sill, nugget and range and then click “Rerun fit” until the line appears to fit the points displayed.  These fit values will be used for the subsequent kriging.</w:t>
-      </w:r>
-    </w:p>
-    <w:p>
-      <w:pPr>
-        <w:rPr>
-          <w:lang w:val="en-CA"/>
-        </w:rPr>
-      </w:pPr>
-      <w:r>
-        <w:rPr>
-          <w:lang w:val="en-CA"/>
-        </w:rPr>
-        <w:t xml:space="preserve">On the right side of the </w:t>
-      </w:r>
-      <w:r>
-        <w:rPr>
-          <w:lang w:val="en-CA"/>
-        </w:rPr>
-        <w:t>window</w:t>
-      </w:r>
-      <w:r>
-        <w:rPr>
-          <w:lang w:val="en-CA"/>
-        </w:rPr>
-        <w:t xml:space="preserve"> is the </w:t>
-      </w:r>
-      <w:r>
-        <w:rPr>
-          <w:b/>
           <w:lang w:val="en-CA"/>
         </w:rPr>
         <w:t>screen plot</w:t>
@@ -822,6 +1227,12 @@
           <w:lang w:val="en-CA"/>
         </w:rPr>
         <w:t>In the middle of the panel the kriged screen is displayed</w:t>
+      </w:r>
+      <w:r>
+        <w:rPr>
+          <w:lang w:val="en-CA"/>
+        </w:rPr>
+        <w:t>.</w:t>
       </w:r>
     </w:p>
     <w:p>
@@ -841,6 +1252,12 @@
         </w:rPr>
         <w:t>The screen is coloured according to the concentration data</w:t>
       </w:r>
+      <w:r>
+        <w:rPr>
+          <w:lang w:val="en-CA"/>
+        </w:rPr>
+        <w:t>.</w:t>
+      </w:r>
     </w:p>
     <w:p>
       <w:pPr>
@@ -865,6 +1282,12 @@
         </w:rPr>
         <w:t>points show the flight track</w:t>
       </w:r>
+      <w:r>
+        <w:rPr>
+          <w:lang w:val="en-CA"/>
+        </w:rPr>
+        <w:t>.</w:t>
+      </w:r>
     </w:p>
     <w:p>
       <w:pPr>
@@ -883,6 +1306,12 @@
         </w:rPr>
         <w:t>The gray area at the bottom shows the ground</w:t>
       </w:r>
+      <w:r>
+        <w:rPr>
+          <w:lang w:val="en-CA"/>
+        </w:rPr>
+        <w:t>.</w:t>
+      </w:r>
     </w:p>
     <w:p>
       <w:pPr>
@@ -901,6 +1330,12 @@
         </w:rPr>
         <w:t>In the case of box flights each side of the box will be labelled with its direction</w:t>
       </w:r>
+      <w:r>
+        <w:rPr>
+          <w:lang w:val="en-CA"/>
+        </w:rPr>
+        <w:t>.</w:t>
+      </w:r>
     </w:p>
     <w:p>
       <w:pPr>
@@ -918,6 +1353,12 @@
           <w:lang w:val="en-CA"/>
         </w:rPr>
         <w:t>In the case of box flights – above the screen is a line plot showing the mixing ratio at the top of the box – this will be used to calculate the emission rate through the top of the box</w:t>
+      </w:r>
+      <w:r>
+        <w:rPr>
+          <w:lang w:val="en-CA"/>
+        </w:rPr>
+        <w:t>.</w:t>
       </w:r>
     </w:p>
     <w:p>
@@ -1126,6 +1567,12 @@
         </w:rPr>
         <w:t>– displays the wind and air flux screens that were used for this flight</w:t>
       </w:r>
+      <w:r>
+        <w:rPr>
+          <w:lang w:val="en-CA"/>
+        </w:rPr>
+        <w:t>.</w:t>
+      </w:r>
     </w:p>
     <w:p>
       <w:pPr>
@@ -1151,6 +1598,12 @@
         </w:rPr>
         <w:t xml:space="preserve"> – displays a time series of the concentration data for this flight</w:t>
       </w:r>
+      <w:r>
+        <w:rPr>
+          <w:lang w:val="en-CA"/>
+        </w:rPr>
+        <w:t>.</w:t>
+      </w:r>
     </w:p>
     <w:p>
       <w:pPr>
@@ -1174,7 +1627,27 @@
         <w:rPr>
           <w:lang w:val="en-CA"/>
         </w:rPr>
-        <w:t xml:space="preserve"> – displays vertical profiles of the concentration (in red), pressure, temperature and dew point temperature for the entire flight (not just the box or screen time period)</w:t>
+        <w:t xml:space="preserve"> – displays vertical profiles of the concentration (in red), pressure, </w:t>
+      </w:r>
+      <w:proofErr w:type="gramStart"/>
+      <w:r>
+        <w:rPr>
+          <w:lang w:val="en-CA"/>
+        </w:rPr>
+        <w:t>temperature</w:t>
+      </w:r>
+      <w:proofErr w:type="gramEnd"/>
+      <w:r>
+        <w:rPr>
+          <w:lang w:val="en-CA"/>
+        </w:rPr>
+        <w:t xml:space="preserve"> and dew point temperature for the entire flight (not just the box or screen time period)</w:t>
+      </w:r>
+      <w:r>
+        <w:rPr>
+          <w:lang w:val="en-CA"/>
+        </w:rPr>
+        <w:t>.</w:t>
       </w:r>
     </w:p>
     <w:p>
@@ -1192,7 +1665,27 @@
         <w:rPr>
           <w:lang w:val="en-CA"/>
         </w:rPr>
-        <w:t>Vertical profiles for a specific time period of the flight can be obtained by using “Choose Time Period”.  Default times are the beginning and end of the flight</w:t>
+        <w:t xml:space="preserve">Vertical profiles for a specific </w:t>
+      </w:r>
+      <w:proofErr w:type="gramStart"/>
+      <w:r>
+        <w:rPr>
+          <w:lang w:val="en-CA"/>
+        </w:rPr>
+        <w:t>time period</w:t>
+      </w:r>
+      <w:proofErr w:type="gramEnd"/>
+      <w:r>
+        <w:rPr>
+          <w:lang w:val="en-CA"/>
+        </w:rPr>
+        <w:t xml:space="preserve"> of the flight can be obtained by using “Choose Time Period”.  Default times are the beginning and end of the flight</w:t>
+      </w:r>
+      <w:r>
+        <w:rPr>
+          <w:lang w:val="en-CA"/>
+        </w:rPr>
+        <w:t>.</w:t>
       </w:r>
     </w:p>
     <w:p>
@@ -1235,7 +1728,21 @@
         <w:rPr>
           <w:lang w:val="en-CA"/>
         </w:rPr>
-        <w:t xml:space="preserve"> – Screens and plots can be zoomed using the marquee box in Igor (click and drag).  In order to reset to the original view select “Reset Axis”.</w:t>
+        <w:t xml:space="preserve"> – Screens and plots can be zoomed using the marquee box in Igor (click and drag).  In order to reset to the original </w:t>
+      </w:r>
+      <w:proofErr w:type="gramStart"/>
+      <w:r>
+        <w:rPr>
+          <w:lang w:val="en-CA"/>
+        </w:rPr>
+        <w:t>view</w:t>
+      </w:r>
+      <w:proofErr w:type="gramEnd"/>
+      <w:r>
+        <w:rPr>
+          <w:lang w:val="en-CA"/>
+        </w:rPr>
+        <w:t xml:space="preserve"> select “Reset Axis”.</w:t>
       </w:r>
     </w:p>
     <w:p>
@@ -1291,7 +1798,49 @@
         <w:rPr>
           <w:lang w:val="en-CA"/>
         </w:rPr>
-        <w:t>a new screen will pop up showing where the computer estimates the plume location to be.  The user can decide whether to use the filled or unfilled screen using the pop up menu at the top right of the panel.  Areas in colour on the screen indicate the plume, areas in black and white are not part of the plume.  If several locations inside the plume area are not considered part of the plume and should be, the user can click “Fill Plume” to have the computer attempt to fill more of the area.  To manually add areas to the plume click and drag a box over the area you want to add to the plume and click “Add Section to Plume”.  To manually remove sections of the plume click and drag a box over the area you want to remove and click “Remove Section from Plume”.  When you have finished selecting the plume area click “Obtain Plume Emission” which will print the emission rate to the command window.</w:t>
+        <w:t xml:space="preserve">a new screen will pop up showing where the computer estimates the plume location to be.  The user can decide whether to use the filled or unfilled screen using the </w:t>
+      </w:r>
+      <w:proofErr w:type="gramStart"/>
+      <w:r>
+        <w:rPr>
+          <w:lang w:val="en-CA"/>
+        </w:rPr>
+        <w:t>pop up</w:t>
+      </w:r>
+      <w:proofErr w:type="gramEnd"/>
+      <w:r>
+        <w:rPr>
+          <w:lang w:val="en-CA"/>
+        </w:rPr>
+        <w:t xml:space="preserve"> menu at the top right of the panel.  Areas in colour on the screen indicate the plume, areas in black and white are not part of the plume.  If several locations inside the plume area are not considered part of the plume and should be, the user can click “Fill Plume” to have the computer attempt to fill more of the area.  To manually add areas to the </w:t>
+      </w:r>
+      <w:proofErr w:type="gramStart"/>
+      <w:r>
+        <w:rPr>
+          <w:lang w:val="en-CA"/>
+        </w:rPr>
+        <w:t>plume</w:t>
+      </w:r>
+      <w:proofErr w:type="gramEnd"/>
+      <w:r>
+        <w:rPr>
+          <w:lang w:val="en-CA"/>
+        </w:rPr>
+        <w:t xml:space="preserve"> click and drag a box over the area you want to add to the plume and click “Add Section to Plume”.  To manually remove sections of the </w:t>
+      </w:r>
+      <w:proofErr w:type="gramStart"/>
+      <w:r>
+        <w:rPr>
+          <w:lang w:val="en-CA"/>
+        </w:rPr>
+        <w:t>plume</w:t>
+      </w:r>
+      <w:proofErr w:type="gramEnd"/>
+      <w:r>
+        <w:rPr>
+          <w:lang w:val="en-CA"/>
+        </w:rPr>
+        <w:t xml:space="preserve"> click and drag a box over the area you want to remove and click “Remove Section from Plume”.  When you have finished selecting the plume area click “Obtain Plume Emission” which will print the emission rate to the command window.</w:t>
       </w:r>
     </w:p>
     <w:p>
@@ -1323,7 +1872,29 @@
           <w:lang w:val="en-CA"/>
         </w:rPr>
         <w:lastRenderedPageBreak/>
-        <w:t>through this area of the screen.  If no marquee box is present on the screen a dialog will pop up asking for the box dimensions.  This can also be used on final, filled screens by selecting a marquee box on the final screen and entering “GetScreen()” into the Command Window.</w:t>
+        <w:t>through this area of the screen.  If no marquee box is present on the screen a dialog will pop up asking for the box dimensions.  This can also be used on final, filled screens by selecting a marquee box on the final screen and entering “</w:t>
+      </w:r>
+      <w:proofErr w:type="spellStart"/>
+      <w:proofErr w:type="gramStart"/>
+      <w:r>
+        <w:rPr>
+          <w:lang w:val="en-CA"/>
+        </w:rPr>
+        <w:t>GetScreen</w:t>
+      </w:r>
+      <w:proofErr w:type="spellEnd"/>
+      <w:r>
+        <w:rPr>
+          <w:lang w:val="en-CA"/>
+        </w:rPr>
+        <w:t>(</w:t>
+      </w:r>
+      <w:proofErr w:type="gramEnd"/>
+      <w:r>
+        <w:rPr>
+          <w:lang w:val="en-CA"/>
+        </w:rPr>
+        <w:t>)” into the Command Window.</w:t>
       </w:r>
     </w:p>
     <w:p>
@@ -1348,7 +1919,29 @@
         <w:rPr>
           <w:lang w:val="en-CA"/>
         </w:rPr>
-        <w:t xml:space="preserve"> – Click and drag a box over a section of the screen and click “Obtain Average Selected Section”.  This will print out the box location and average concentration in this screen.  If no marquee box is present on the screen a dialog will pop up asking for the box dimensions.  This can also be used on final, filled screens by selecting a marquee box on the final screen and entering “averageScreen()” into the Command Window.</w:t>
+        <w:t xml:space="preserve"> – Click and drag a box over a section of the screen and click “Obtain Average Selected Section”.  This will print out the box location and average concentration in this screen.  If no marquee box is present on the screen a dialog will pop up asking for the box dimensions.  This can also be used on final, filled screens by selecting a marquee box on the final screen and entering “</w:t>
+      </w:r>
+      <w:proofErr w:type="spellStart"/>
+      <w:proofErr w:type="gramStart"/>
+      <w:r>
+        <w:rPr>
+          <w:lang w:val="en-CA"/>
+        </w:rPr>
+        <w:t>averageScreen</w:t>
+      </w:r>
+      <w:proofErr w:type="spellEnd"/>
+      <w:r>
+        <w:rPr>
+          <w:lang w:val="en-CA"/>
+        </w:rPr>
+        <w:t>(</w:t>
+      </w:r>
+      <w:proofErr w:type="gramEnd"/>
+      <w:r>
+        <w:rPr>
+          <w:lang w:val="en-CA"/>
+        </w:rPr>
+        <w:t>)” into the Command Window.</w:t>
       </w:r>
     </w:p>
     <w:p>
@@ -1373,7 +1966,21 @@
         <w:rPr>
           <w:lang w:val="en-CA"/>
         </w:rPr>
-        <w:t xml:space="preserve"> – Change the mixing ratio at the top of the box (used for calculating the emission rate through the top of the box) to a constant value.  This can be reset to the initial values (where the top mixing ratio is the concentration at the top of the box at each location) by entering NaN.</w:t>
+        <w:t xml:space="preserve"> – Change the mixing ratio at the top of the box (used for calculating the emission rate through the top of the box) to a constant value.  This can be reset to the initial values (where the top mixing ratio is the concentration at the top of the box at each location) by entering </w:t>
+      </w:r>
+      <w:proofErr w:type="spellStart"/>
+      <w:r>
+        <w:rPr>
+          <w:lang w:val="en-CA"/>
+        </w:rPr>
+        <w:t>NaN</w:t>
+      </w:r>
+      <w:proofErr w:type="spellEnd"/>
+      <w:r>
+        <w:rPr>
+          <w:lang w:val="en-CA"/>
+        </w:rPr>
+        <w:t>.</w:t>
       </w:r>
     </w:p>
     <w:p>
@@ -1398,8 +2005,16 @@
         <w:rPr>
           <w:lang w:val="en-CA"/>
         </w:rPr>
-        <w:t xml:space="preserve"> – Change the value used as the background.  This will affect some fits to the ground</w:t>
-      </w:r>
+        <w:t xml:space="preserve"> – Change the value used as the background.  This will affect some fits to the </w:t>
+      </w:r>
+      <w:proofErr w:type="gramStart"/>
+      <w:r>
+        <w:rPr>
+          <w:lang w:val="en-CA"/>
+        </w:rPr>
+        <w:t>ground</w:t>
+      </w:r>
+      <w:proofErr w:type="gramEnd"/>
     </w:p>
     <w:p>
       <w:pPr>
@@ -1477,8 +2092,16 @@
         <w:rPr>
           <w:lang w:val="en-CA"/>
         </w:rPr>
-        <w:t>In the middle is a plot that will be blank initially.  As with the extrapolation to the ground, this will display the top value using the user selected extrapolation method</w:t>
-      </w:r>
+        <w:t xml:space="preserve">In the middle is a plot that will be blank initially.  As with the extrapolation to the ground, this will display the top value using the user selected extrapolation </w:t>
+      </w:r>
+      <w:proofErr w:type="gramStart"/>
+      <w:r>
+        <w:rPr>
+          <w:lang w:val="en-CA"/>
+        </w:rPr>
+        <w:t>method</w:t>
+      </w:r>
+      <w:proofErr w:type="gramEnd"/>
     </w:p>
     <w:p>
       <w:pPr>
@@ -1538,7 +2161,21 @@
         <w:rPr>
           <w:lang w:val="en-CA"/>
         </w:rPr>
-        <w:t xml:space="preserve"> – Use blue A and B cursors on the bottom line plot to select a horizontal region of the screen.  Click “Set Profiles” to set an extrapolation method for that section of the screen.  This will add a line to the middle plot showing the surface value using the chosen method.</w:t>
+        <w:t xml:space="preserve"> – Use blue A and B cursors on the </w:t>
+      </w:r>
+      <w:proofErr w:type="gramStart"/>
+      <w:r>
+        <w:rPr>
+          <w:lang w:val="en-CA"/>
+        </w:rPr>
+        <w:t>bottom line</w:t>
+      </w:r>
+      <w:proofErr w:type="gramEnd"/>
+      <w:r>
+        <w:rPr>
+          <w:lang w:val="en-CA"/>
+        </w:rPr>
+        <w:t xml:space="preserve"> plot to select a horizontal region of the screen.  Click “Set Profiles” to set an extrapolation method for that section of the screen.  This will add a line to the middle plot showing the surface value using the chosen method.</w:t>
       </w:r>
     </w:p>
     <w:p>
@@ -1563,7 +2200,21 @@
         <w:rPr>
           <w:lang w:val="en-CA"/>
         </w:rPr>
-        <w:t xml:space="preserve"> – Fill the screen to the ground using the method(s) chosen by Set Profiles.  If no method was chosen for an area of the screen a constant value will be used (equivalent to using Set Profile -&gt; Constant).  A completed screen will be displayed and the emission rate will be printed in the Command Window.  The emissions panel will be updated to show the emission rates as well.</w:t>
+        <w:t xml:space="preserve"> – Fill the screen to the ground using the method(s) chosen by Set Profiles.  If no method was chosen for an area of the screen a constant value will be used (equivalent to using Set Profile -&gt; Constant).  A completed screen will be </w:t>
+      </w:r>
+      <w:proofErr w:type="gramStart"/>
+      <w:r>
+        <w:rPr>
+          <w:lang w:val="en-CA"/>
+        </w:rPr>
+        <w:t>displayed</w:t>
+      </w:r>
+      <w:proofErr w:type="gramEnd"/>
+      <w:r>
+        <w:rPr>
+          <w:lang w:val="en-CA"/>
+        </w:rPr>
+        <w:t xml:space="preserve"> and the emission rate will be printed in the Command Window.  The emissions panel will be updated to show the emission rates as well.</w:t>
       </w:r>
     </w:p>
     <w:p>
@@ -1671,6 +2322,12 @@
         </w:rPr>
         <w:t>A different point can also be chosen by entering a horizontal grid square and hitting enter</w:t>
       </w:r>
+      <w:r>
+        <w:rPr>
+          <w:lang w:val="en-CA"/>
+        </w:rPr>
+        <w:t>.</w:t>
+      </w:r>
     </w:p>
     <w:p>
       <w:pPr>
@@ -1743,6 +2400,12 @@
         </w:rPr>
         <w:t>Thick black line represents the bottom of the flight path at the given s location</w:t>
       </w:r>
+      <w:r>
+        <w:rPr>
+          <w:lang w:val="en-CA"/>
+        </w:rPr>
+        <w:t>.</w:t>
+      </w:r>
     </w:p>
     <w:p>
       <w:pPr>
@@ -1761,6 +2424,12 @@
         </w:rPr>
         <w:t>Red line shows the exponential fit</w:t>
       </w:r>
+      <w:r>
+        <w:rPr>
+          <w:lang w:val="en-CA"/>
+        </w:rPr>
+        <w:t>.</w:t>
+      </w:r>
     </w:p>
     <w:p>
       <w:pPr>
@@ -1779,6 +2448,12 @@
         </w:rPr>
         <w:t>Green line shows the linear fit</w:t>
       </w:r>
+      <w:r>
+        <w:rPr>
+          <w:lang w:val="en-CA"/>
+        </w:rPr>
+        <w:t>.</w:t>
+      </w:r>
     </w:p>
     <w:p>
       <w:pPr>
@@ -1797,6 +2472,12 @@
         </w:rPr>
         <w:t>Thin black line shows a constant value to the surface</w:t>
       </w:r>
+      <w:r>
+        <w:rPr>
+          <w:lang w:val="en-CA"/>
+        </w:rPr>
+        <w:t>.</w:t>
+      </w:r>
     </w:p>
     <w:p>
       <w:pPr>
@@ -1815,6 +2496,12 @@
         </w:rPr>
         <w:t>Purple line shows the background value below the flight path</w:t>
       </w:r>
+      <w:r>
+        <w:rPr>
+          <w:lang w:val="en-CA"/>
+        </w:rPr>
+        <w:t>.</w:t>
+      </w:r>
     </w:p>
     <w:p>
       <w:pPr>
@@ -1833,6 +2520,12 @@
         </w:rPr>
         <w:t>Green-brown line shows a linear interpolation between the concentration at the bottom of the flight path and the background at the surface</w:t>
       </w:r>
+      <w:r>
+        <w:rPr>
+          <w:lang w:val="en-CA"/>
+        </w:rPr>
+        <w:t>.</w:t>
+      </w:r>
     </w:p>
     <w:p>
       <w:pPr>
@@ -1907,11 +2600,27 @@
           <w:lang w:val="en-CA"/>
         </w:rPr>
       </w:pPr>
-      <w:r>
-        <w:rPr>
-          <w:lang w:val="en-CA"/>
-        </w:rPr>
-        <w:t>Eair,H is the horizontal/lateral emission rate of air</w:t>
+      <w:proofErr w:type="spellStart"/>
+      <w:proofErr w:type="gramStart"/>
+      <w:r>
+        <w:rPr>
+          <w:lang w:val="en-CA"/>
+        </w:rPr>
+        <w:t>Eair,H</w:t>
+      </w:r>
+      <w:proofErr w:type="spellEnd"/>
+      <w:proofErr w:type="gramEnd"/>
+      <w:r>
+        <w:rPr>
+          <w:lang w:val="en-CA"/>
+        </w:rPr>
+        <w:t xml:space="preserve"> is the horizontal/lateral emission rate of air</w:t>
+      </w:r>
+      <w:r>
+        <w:rPr>
+          <w:lang w:val="en-CA"/>
+        </w:rPr>
+        <w:t>.</w:t>
       </w:r>
     </w:p>
     <w:p>
@@ -1925,11 +2634,27 @@
           <w:lang w:val="en-CA"/>
         </w:rPr>
       </w:pPr>
-      <w:r>
-        <w:rPr>
-          <w:lang w:val="en-CA"/>
-        </w:rPr>
-        <w:t>Eair,V is the vertical emission rate of air (through the box top)</w:t>
+      <w:proofErr w:type="spellStart"/>
+      <w:proofErr w:type="gramStart"/>
+      <w:r>
+        <w:rPr>
+          <w:lang w:val="en-CA"/>
+        </w:rPr>
+        <w:t>Eair,V</w:t>
+      </w:r>
+      <w:proofErr w:type="spellEnd"/>
+      <w:proofErr w:type="gramEnd"/>
+      <w:r>
+        <w:rPr>
+          <w:lang w:val="en-CA"/>
+        </w:rPr>
+        <w:t xml:space="preserve"> is the vertical emission rate of air (through the box top)</w:t>
+      </w:r>
+      <w:r>
+        <w:rPr>
+          <w:lang w:val="en-CA"/>
+        </w:rPr>
+        <w:t>.</w:t>
       </w:r>
     </w:p>
     <w:p>
@@ -1943,11 +2668,25 @@
           <w:lang w:val="en-CA"/>
         </w:rPr>
       </w:pPr>
-      <w:r>
-        <w:rPr>
-          <w:lang w:val="en-CA"/>
-        </w:rPr>
-        <w:t>XTop is the average mixing ratio at the top of the box</w:t>
+      <w:proofErr w:type="spellStart"/>
+      <w:r>
+        <w:rPr>
+          <w:lang w:val="en-CA"/>
+        </w:rPr>
+        <w:t>XTop</w:t>
+      </w:r>
+      <w:proofErr w:type="spellEnd"/>
+      <w:r>
+        <w:rPr>
+          <w:lang w:val="en-CA"/>
+        </w:rPr>
+        <w:t xml:space="preserve"> is the average mixing ratio at the top of the box</w:t>
+      </w:r>
+      <w:r>
+        <w:rPr>
+          <w:lang w:val="en-CA"/>
+        </w:rPr>
+        <w:t>.</w:t>
       </w:r>
     </w:p>
     <w:p>
@@ -1967,6 +2706,12 @@
         </w:rPr>
         <w:t>MR is the molar mass ratio (between molar mass of gas and molar mass of air)</w:t>
       </w:r>
+      <w:r>
+        <w:rPr>
+          <w:lang w:val="en-CA"/>
+        </w:rPr>
+        <w:t>.</w:t>
+      </w:r>
     </w:p>
     <w:p>
       <w:pPr>
@@ -1979,11 +2724,25 @@
           <w:lang w:val="en-CA"/>
         </w:rPr>
       </w:pPr>
-      <w:r>
-        <w:rPr>
-          <w:lang w:val="en-CA"/>
-        </w:rPr>
-        <w:t>EC,H is the horizontal/lateral emission rate of the quantity</w:t>
+      <w:proofErr w:type="gramStart"/>
+      <w:r>
+        <w:rPr>
+          <w:lang w:val="en-CA"/>
+        </w:rPr>
+        <w:t>EC,H</w:t>
+      </w:r>
+      <w:proofErr w:type="gramEnd"/>
+      <w:r>
+        <w:rPr>
+          <w:lang w:val="en-CA"/>
+        </w:rPr>
+        <w:t xml:space="preserve"> is the horizontal/lateral emission rate of the quantity</w:t>
+      </w:r>
+      <w:r>
+        <w:rPr>
+          <w:lang w:val="en-CA"/>
+        </w:rPr>
+        <w:t>.</w:t>
       </w:r>
     </w:p>
     <w:p>
@@ -1997,11 +2756,25 @@
           <w:lang w:val="en-CA"/>
         </w:rPr>
       </w:pPr>
-      <w:r>
-        <w:rPr>
-          <w:lang w:val="en-CA"/>
-        </w:rPr>
-        <w:t>EC,V is the vertical emission rate of the quantity</w:t>
+      <w:proofErr w:type="gramStart"/>
+      <w:r>
+        <w:rPr>
+          <w:lang w:val="en-CA"/>
+        </w:rPr>
+        <w:t>EC,V</w:t>
+      </w:r>
+      <w:proofErr w:type="gramEnd"/>
+      <w:r>
+        <w:rPr>
+          <w:lang w:val="en-CA"/>
+        </w:rPr>
+        <w:t xml:space="preserve"> is the vertical emission rate of the quantity</w:t>
+      </w:r>
+      <w:r>
+        <w:rPr>
+          <w:lang w:val="en-CA"/>
+        </w:rPr>
+        <w:t>.</w:t>
       </w:r>
     </w:p>
     <w:p>
@@ -2015,11 +2788,25 @@
           <w:lang w:val="en-CA"/>
         </w:rPr>
       </w:pPr>
-      <w:r>
-        <w:rPr>
-          <w:lang w:val="en-CA"/>
-        </w:rPr>
-        <w:t>EC,M is the change in mass within the box volume</w:t>
+      <w:proofErr w:type="gramStart"/>
+      <w:r>
+        <w:rPr>
+          <w:lang w:val="en-CA"/>
+        </w:rPr>
+        <w:t>EC,M</w:t>
+      </w:r>
+      <w:proofErr w:type="gramEnd"/>
+      <w:r>
+        <w:rPr>
+          <w:lang w:val="en-CA"/>
+        </w:rPr>
+        <w:t xml:space="preserve"> is the change in mass within the box volume</w:t>
+      </w:r>
+      <w:r>
+        <w:rPr>
+          <w:lang w:val="en-CA"/>
+        </w:rPr>
+        <w:t>.</w:t>
       </w:r>
     </w:p>
     <w:p>
@@ -2039,6 +2826,12 @@
         </w:rPr>
         <w:t>EC is the total emission rate</w:t>
       </w:r>
+      <w:r>
+        <w:rPr>
+          <w:lang w:val="en-CA"/>
+        </w:rPr>
+        <w:t>.</w:t>
+      </w:r>
     </w:p>
     <w:p>
       <w:pPr>
@@ -2055,7 +2848,43 @@
         <w:rPr>
           <w:lang w:val="en-CA"/>
         </w:rPr>
-        <w:t>In the case of screens some of these values will be left blank as they are not applicable (Eair,V, XTop, EC,V, EC,M)</w:t>
+        <w:t>In the case of screens some of these values will be left blank as they are not applicable (</w:t>
+      </w:r>
+      <w:proofErr w:type="spellStart"/>
+      <w:proofErr w:type="gramStart"/>
+      <w:r>
+        <w:rPr>
+          <w:lang w:val="en-CA"/>
+        </w:rPr>
+        <w:t>Eair,V</w:t>
+      </w:r>
+      <w:proofErr w:type="spellEnd"/>
+      <w:proofErr w:type="gramEnd"/>
+      <w:r>
+        <w:rPr>
+          <w:lang w:val="en-CA"/>
+        </w:rPr>
+        <w:t xml:space="preserve">, </w:t>
+      </w:r>
+      <w:proofErr w:type="spellStart"/>
+      <w:r>
+        <w:rPr>
+          <w:lang w:val="en-CA"/>
+        </w:rPr>
+        <w:t>XTop</w:t>
+      </w:r>
+      <w:proofErr w:type="spellEnd"/>
+      <w:r>
+        <w:rPr>
+          <w:lang w:val="en-CA"/>
+        </w:rPr>
+        <w:t>, EC,V, EC,M)</w:t>
+      </w:r>
+      <w:r>
+        <w:rPr>
+          <w:lang w:val="en-CA"/>
+        </w:rPr>
+        <w:t>.</w:t>
       </w:r>
     </w:p>
     <w:p>
@@ -2073,21 +2902,46 @@
         <w:rPr>
           <w:lang w:val="en-CA"/>
         </w:rPr>
-        <w:t>Some of these values will be displayed as NaNs when the program is initially run.  Before “Calculate Emission Rates” has been run the emission rates have not been calculated so NaN values will be displayed for those entries in the table.</w:t>
-      </w:r>
-    </w:p>
-    <w:p>
-      <w:pPr>
-        <w:rPr>
-          <w:b/>
-          <w:i/>
-          <w:lang w:val="en-CA"/>
-        </w:rPr>
-      </w:pPr>
-      <w:r>
-        <w:rPr>
-          <w:b/>
-          <w:i/>
+        <w:t xml:space="preserve">Some of these values will be displayed as </w:t>
+      </w:r>
+      <w:proofErr w:type="spellStart"/>
+      <w:r>
+        <w:rPr>
+          <w:lang w:val="en-CA"/>
+        </w:rPr>
+        <w:t>NaNs</w:t>
+      </w:r>
+      <w:proofErr w:type="spellEnd"/>
+      <w:r>
+        <w:rPr>
+          <w:lang w:val="en-CA"/>
+        </w:rPr>
+        <w:t xml:space="preserve"> when the program is initially run.  Before “Calculate Emission Rates” has been run the emission rates have not been calculated so </w:t>
+      </w:r>
+      <w:proofErr w:type="spellStart"/>
+      <w:r>
+        <w:rPr>
+          <w:lang w:val="en-CA"/>
+        </w:rPr>
+        <w:t>NaN</w:t>
+      </w:r>
+      <w:proofErr w:type="spellEnd"/>
+      <w:r>
+        <w:rPr>
+          <w:lang w:val="en-CA"/>
+        </w:rPr>
+        <w:t xml:space="preserve"> values will be displayed for those entries in the table.</w:t>
+      </w:r>
+    </w:p>
+    <w:p>
+      <w:pPr>
+        <w:pStyle w:val="Heading1"/>
+        <w:rPr>
+          <w:lang w:val="en-CA"/>
+        </w:rPr>
+      </w:pPr>
+      <w:r>
+        <w:rPr>
           <w:lang w:val="en-CA"/>
         </w:rPr>
         <w:t>Other Tools:</w:t>
@@ -2123,6 +2977,12 @@
         </w:rPr>
         <w:t>Displays a table showing the completed runs of the program (a line is created every time “Calculate Emission Rates” is run</w:t>
       </w:r>
+      <w:r>
+        <w:rPr>
+          <w:lang w:val="en-CA"/>
+        </w:rPr>
+        <w:t>.</w:t>
+      </w:r>
     </w:p>
     <w:p>
       <w:pPr>
@@ -2140,6 +3000,12 @@
           <w:lang w:val="en-CA"/>
         </w:rPr>
         <w:t>Table contains information about the inputs used and the resultant emission rates</w:t>
+      </w:r>
+      <w:r>
+        <w:rPr>
+          <w:lang w:val="en-CA"/>
+        </w:rPr>
+        <w:t>.</w:t>
       </w:r>
     </w:p>
     <w:p>
@@ -2172,103 +3038,6 @@
         </w:rPr>
         <w:lastRenderedPageBreak/>
         <w:t>Regenerates the three main plots if they have been closed.  Data displayed will be from the most recent run of the functions.  It is not possible to regenerate the plots from a previous run.</w:t>
-      </w:r>
-    </w:p>
-    <w:p>
-      <w:pPr>
-        <w:rPr>
-          <w:lang w:val="en-CA"/>
-        </w:rPr>
-      </w:pPr>
-      <w:r>
-        <w:rPr>
-          <w:lang w:val="en-CA"/>
-        </w:rPr>
-        <w:t>On the Data menu, Save Waves -&gt; Export to KML File functions</w:t>
-      </w:r>
-    </w:p>
-    <w:p>
-      <w:pPr>
-        <w:pStyle w:val="ListParagraph"/>
-        <w:numPr>
-          <w:ilvl w:val="0"/>
-          <w:numId w:val="9"/>
-        </w:numPr>
-        <w:rPr>
-          <w:lang w:val="en-CA"/>
-        </w:rPr>
-      </w:pPr>
-      <w:r>
-        <w:rPr>
-          <w:lang w:val="en-CA"/>
-        </w:rPr>
-        <w:t>Export coordinates to a Google Earth KML file – Takes latitude, longitude, altitude and concentration values and creates a flight track coloured by concentration.</w:t>
-      </w:r>
-      <w:r>
-        <w:rPr>
-          <w:lang w:val="en-CA"/>
-        </w:rPr>
-        <w:t xml:space="preserve">  Colour scale is exported as a jpeg image.</w:t>
-      </w:r>
-    </w:p>
-    <w:p>
-      <w:pPr>
-        <w:pStyle w:val="ListParagraph"/>
-        <w:numPr>
-          <w:ilvl w:val="0"/>
-          <w:numId w:val="9"/>
-        </w:numPr>
-        <w:rPr>
-          <w:lang w:val="en-CA"/>
-        </w:rPr>
-      </w:pPr>
-      <w:r>
-        <w:rPr>
-          <w:lang w:val="en-CA"/>
-        </w:rPr>
-        <w:t>Export wind to a Google Earth KML file – Takes latitude, longitude, altitude, wind speed and wind direction values and creates a flight track made up of arrows.  Direction shows wind direction and size indicates wind speed.</w:t>
-      </w:r>
-    </w:p>
-    <w:p>
-      <w:pPr>
-        <w:pStyle w:val="ListParagraph"/>
-        <w:numPr>
-          <w:ilvl w:val="0"/>
-          <w:numId w:val="9"/>
-        </w:numPr>
-        <w:rPr>
-          <w:lang w:val="en-CA"/>
-        </w:rPr>
-      </w:pPr>
-      <w:r>
-        <w:rPr>
-          <w:lang w:val="en-CA"/>
-        </w:rPr>
-        <w:t>Export a matrix screen to a Google Earth KML file – Takes a matrix wave (one of the screens, ScreenF for the filled screen, ScreenU for the unfilled screen) and exports it to be displayed in 3D in Google Earth.</w:t>
-      </w:r>
-      <w:r>
-        <w:rPr>
-          <w:lang w:val="en-CA"/>
-        </w:rPr>
-        <w:t xml:space="preserve">  Colour scale is exported as a jpeg image.</w:t>
-      </w:r>
-    </w:p>
-    <w:p>
-      <w:pPr>
-        <w:pStyle w:val="ListParagraph"/>
-        <w:numPr>
-          <w:ilvl w:val="0"/>
-          <w:numId w:val="9"/>
-        </w:numPr>
-        <w:rPr>
-          <w:lang w:val="en-CA"/>
-        </w:rPr>
-      </w:pPr>
-      <w:r>
-        <w:rPr>
-          <w:lang w:val="en-CA"/>
-        </w:rPr>
-        <w:t>Export a wind screen to a Google Earth KML file – Takes a matrix wave wind screens and exports them to be displayed in 3D in Google Earth.  Direction shows wind direction and size indicates wind speed.</w:t>
       </w:r>
     </w:p>
     <w:sectPr>
@@ -2282,7 +3051,7 @@
 </file>
 
 <file path=word/numbering.xml><?xml version="1.0" encoding="utf-8"?>
-<w:numbering xmlns:wpc="http://schemas.microsoft.com/office/word/2010/wordprocessingCanvas" xmlns:cx="http://schemas.microsoft.com/office/drawing/2014/chartex" xmlns:cx1="http://schemas.microsoft.com/office/drawing/2015/9/8/chartex" xmlns:mc="http://schemas.openxmlformats.org/markup-compatibility/2006" xmlns:o="urn:schemas-microsoft-com:office:office" xmlns:r="http://schemas.openxmlformats.org/officeDocument/2006/relationships" xmlns:m="http://schemas.openxmlformats.org/officeDocument/2006/math" xmlns:v="urn:schemas-microsoft-com:vml" xmlns:wp14="http://schemas.microsoft.com/office/word/2010/wordprocessingDrawing" xmlns:wp="http://schemas.openxmlformats.org/drawingml/2006/wordprocessingDrawing" xmlns:w10="urn:schemas-microsoft-com:office:word" xmlns:w="http://schemas.openxmlformats.org/wordprocessingml/2006/main" xmlns:w14="http://schemas.microsoft.com/office/word/2010/wordml" xmlns:w15="http://schemas.microsoft.com/office/word/2012/wordml" xmlns:w16se="http://schemas.microsoft.com/office/word/2015/wordml/symex" xmlns:wpg="http://schemas.microsoft.com/office/word/2010/wordprocessingGroup" xmlns:wpi="http://schemas.microsoft.com/office/word/2010/wordprocessingInk" xmlns:wne="http://schemas.microsoft.com/office/word/2006/wordml" xmlns:wps="http://schemas.microsoft.com/office/word/2010/wordprocessingShape" mc:Ignorable="w14 w15 w16se wp14">
+<w:numbering xmlns:wpc="http://schemas.microsoft.com/office/word/2010/wordprocessingCanvas" xmlns:cx="http://schemas.microsoft.com/office/drawing/2014/chartex" xmlns:cx1="http://schemas.microsoft.com/office/drawing/2015/9/8/chartex" xmlns:cx2="http://schemas.microsoft.com/office/drawing/2015/10/21/chartex" xmlns:cx3="http://schemas.microsoft.com/office/drawing/2016/5/9/chartex" xmlns:cx4="http://schemas.microsoft.com/office/drawing/2016/5/10/chartex" xmlns:cx5="http://schemas.microsoft.com/office/drawing/2016/5/11/chartex" xmlns:cx6="http://schemas.microsoft.com/office/drawing/2016/5/12/chartex" xmlns:cx7="http://schemas.microsoft.com/office/drawing/2016/5/13/chartex" xmlns:cx8="http://schemas.microsoft.com/office/drawing/2016/5/14/chartex" xmlns:mc="http://schemas.openxmlformats.org/markup-compatibility/2006" xmlns:aink="http://schemas.microsoft.com/office/drawing/2016/ink" xmlns:am3d="http://schemas.microsoft.com/office/drawing/2017/model3d" xmlns:o="urn:schemas-microsoft-com:office:office" xmlns:oel="http://schemas.microsoft.com/office/2019/extlst" xmlns:r="http://schemas.openxmlformats.org/officeDocument/2006/relationships" xmlns:m="http://schemas.openxmlformats.org/officeDocument/2006/math" xmlns:v="urn:schemas-microsoft-com:vml" xmlns:wp14="http://schemas.microsoft.com/office/word/2010/wordprocessingDrawing" xmlns:wp="http://schemas.openxmlformats.org/drawingml/2006/wordprocessingDrawing" xmlns:w10="urn:schemas-microsoft-com:office:word" xmlns:w="http://schemas.openxmlformats.org/wordprocessingml/2006/main" xmlns:w14="http://schemas.microsoft.com/office/word/2010/wordml" xmlns:w15="http://schemas.microsoft.com/office/word/2012/wordml" xmlns:w16cex="http://schemas.microsoft.com/office/word/2018/wordml/cex" xmlns:w16cid="http://schemas.microsoft.com/office/word/2016/wordml/cid" xmlns:w16="http://schemas.microsoft.com/office/word/2018/wordml" xmlns:w16sdtdh="http://schemas.microsoft.com/office/word/2020/wordml/sdtdatahash" xmlns:w16se="http://schemas.microsoft.com/office/word/2015/wordml/symex" xmlns:wpg="http://schemas.microsoft.com/office/word/2010/wordprocessingGroup" xmlns:wpi="http://schemas.microsoft.com/office/word/2010/wordprocessingInk" xmlns:wne="http://schemas.microsoft.com/office/word/2006/wordml" xmlns:wps="http://schemas.microsoft.com/office/word/2010/wordprocessingShape" mc:Ignorable="w14 w15 w16se w16cid w16 w16cex w16sdtdh wp14">
   <w:abstractNum w:abstractNumId="0" w15:restartNumberingAfterBreak="0">
     <w:nsid w:val="107A41E8"/>
     <w:multiLevelType w:val="hybridMultilevel"/>
@@ -3192,38 +3961,38 @@
       </w:rPr>
     </w:lvl>
   </w:abstractNum>
-  <w:num w:numId="1">
+  <w:num w:numId="1" w16cid:durableId="1714310028">
     <w:abstractNumId w:val="1"/>
   </w:num>
-  <w:num w:numId="2">
+  <w:num w:numId="2" w16cid:durableId="50079549">
     <w:abstractNumId w:val="5"/>
   </w:num>
-  <w:num w:numId="3">
+  <w:num w:numId="3" w16cid:durableId="1296528595">
     <w:abstractNumId w:val="4"/>
   </w:num>
-  <w:num w:numId="4">
+  <w:num w:numId="4" w16cid:durableId="1109277015">
     <w:abstractNumId w:val="7"/>
   </w:num>
-  <w:num w:numId="5">
+  <w:num w:numId="5" w16cid:durableId="1086727414">
     <w:abstractNumId w:val="2"/>
   </w:num>
-  <w:num w:numId="6">
+  <w:num w:numId="6" w16cid:durableId="122428817">
     <w:abstractNumId w:val="6"/>
   </w:num>
-  <w:num w:numId="7">
+  <w:num w:numId="7" w16cid:durableId="39865628">
     <w:abstractNumId w:val="8"/>
   </w:num>
-  <w:num w:numId="8">
+  <w:num w:numId="8" w16cid:durableId="82531272">
     <w:abstractNumId w:val="0"/>
   </w:num>
-  <w:num w:numId="9">
+  <w:num w:numId="9" w16cid:durableId="1343627226">
     <w:abstractNumId w:val="3"/>
   </w:num>
 </w:numbering>
 </file>
 
 <file path=word/styles.xml><?xml version="1.0" encoding="utf-8"?>
-<w:styles xmlns:mc="http://schemas.openxmlformats.org/markup-compatibility/2006" xmlns:r="http://schemas.openxmlformats.org/officeDocument/2006/relationships" xmlns:w="http://schemas.openxmlformats.org/wordprocessingml/2006/main" xmlns:w14="http://schemas.microsoft.com/office/word/2010/wordml" xmlns:w15="http://schemas.microsoft.com/office/word/2012/wordml" xmlns:w16se="http://schemas.microsoft.com/office/word/2015/wordml/symex" mc:Ignorable="w14 w15 w16se">
+<w:styles xmlns:mc="http://schemas.openxmlformats.org/markup-compatibility/2006" xmlns:r="http://schemas.openxmlformats.org/officeDocument/2006/relationships" xmlns:w="http://schemas.openxmlformats.org/wordprocessingml/2006/main" xmlns:w14="http://schemas.microsoft.com/office/word/2010/wordml" xmlns:w15="http://schemas.microsoft.com/office/word/2012/wordml" xmlns:w16cex="http://schemas.microsoft.com/office/word/2018/wordml/cex" xmlns:w16cid="http://schemas.microsoft.com/office/word/2016/wordml/cid" xmlns:w16="http://schemas.microsoft.com/office/word/2018/wordml" xmlns:w16sdtdh="http://schemas.microsoft.com/office/word/2020/wordml/sdtdatahash" xmlns:w16se="http://schemas.microsoft.com/office/word/2015/wordml/symex" mc:Ignorable="w14 w15 w16se w16cid w16 w16cex w16sdtdh">
   <w:docDefaults>
     <w:rPrDefault>
       <w:rPr>
@@ -3239,7 +4008,7 @@
       </w:pPr>
     </w:pPrDefault>
   </w:docDefaults>
-  <w:latentStyles w:defLockedState="0" w:defUIPriority="99" w:defSemiHidden="0" w:defUnhideWhenUsed="0" w:defQFormat="0" w:count="371">
+  <w:latentStyles w:defLockedState="0" w:defUIPriority="99" w:defSemiHidden="0" w:defUnhideWhenUsed="0" w:defQFormat="0" w:count="376">
     <w:lsdException w:name="Normal" w:uiPriority="0" w:qFormat="1"/>
     <w:lsdException w:name="heading 1" w:uiPriority="9" w:qFormat="1"/>
     <w:lsdException w:name="heading 2" w:semiHidden="1" w:uiPriority="9" w:unhideWhenUsed="1" w:qFormat="1"/>
@@ -3611,10 +4380,36 @@
     <w:lsdException w:name="List Table 5 Dark Accent 6" w:uiPriority="50"/>
     <w:lsdException w:name="List Table 6 Colorful Accent 6" w:uiPriority="51"/>
     <w:lsdException w:name="List Table 7 Colorful Accent 6" w:uiPriority="52"/>
+    <w:lsdException w:name="Mention" w:semiHidden="1" w:unhideWhenUsed="1"/>
+    <w:lsdException w:name="Smart Hyperlink" w:semiHidden="1" w:unhideWhenUsed="1"/>
+    <w:lsdException w:name="Hashtag" w:semiHidden="1" w:unhideWhenUsed="1"/>
+    <w:lsdException w:name="Unresolved Mention" w:semiHidden="1" w:unhideWhenUsed="1"/>
+    <w:lsdException w:name="Smart Link" w:semiHidden="1" w:unhideWhenUsed="1"/>
   </w:latentStyles>
   <w:style w:type="paragraph" w:default="1" w:styleId="Normal">
     <w:name w:val="Normal"/>
     <w:qFormat/>
+  </w:style>
+  <w:style w:type="paragraph" w:styleId="Heading1">
+    <w:name w:val="heading 1"/>
+    <w:basedOn w:val="Normal"/>
+    <w:next w:val="Normal"/>
+    <w:link w:val="Heading1Char"/>
+    <w:uiPriority w:val="9"/>
+    <w:qFormat/>
+    <w:rsid w:val="00244EEF"/>
+    <w:pPr>
+      <w:keepNext/>
+      <w:keepLines/>
+      <w:spacing w:before="240" w:after="0"/>
+      <w:outlineLvl w:val="0"/>
+    </w:pPr>
+    <w:rPr>
+      <w:rFonts w:asciiTheme="majorHAnsi" w:eastAsiaTheme="majorEastAsia" w:hAnsiTheme="majorHAnsi" w:cstheme="majorBidi"/>
+      <w:color w:val="365F91" w:themeColor="accent1" w:themeShade="BF"/>
+      <w:sz w:val="32"/>
+      <w:szCs w:val="32"/>
+    </w:rPr>
   </w:style>
   <w:style w:type="character" w:default="1" w:styleId="DefaultParagraphFont">
     <w:name w:val="Default Paragraph Font"/>
@@ -3653,6 +4448,108 @@
       <w:ind w:left="720"/>
       <w:contextualSpacing/>
     </w:pPr>
+  </w:style>
+  <w:style w:type="character" w:styleId="Hyperlink">
+    <w:name w:val="Hyperlink"/>
+    <w:basedOn w:val="DefaultParagraphFont"/>
+    <w:uiPriority w:val="99"/>
+    <w:unhideWhenUsed/>
+    <w:rsid w:val="007765B9"/>
+    <w:rPr>
+      <w:color w:val="0000FF" w:themeColor="hyperlink"/>
+      <w:u w:val="single"/>
+    </w:rPr>
+  </w:style>
+  <w:style w:type="character" w:styleId="UnresolvedMention">
+    <w:name w:val="Unresolved Mention"/>
+    <w:basedOn w:val="DefaultParagraphFont"/>
+    <w:uiPriority w:val="99"/>
+    <w:semiHidden/>
+    <w:unhideWhenUsed/>
+    <w:rsid w:val="007765B9"/>
+    <w:rPr>
+      <w:color w:val="605E5C"/>
+      <w:shd w:val="clear" w:color="auto" w:fill="E1DFDD"/>
+    </w:rPr>
+  </w:style>
+  <w:style w:type="paragraph" w:styleId="Title">
+    <w:name w:val="Title"/>
+    <w:basedOn w:val="Normal"/>
+    <w:next w:val="Normal"/>
+    <w:link w:val="TitleChar"/>
+    <w:uiPriority w:val="10"/>
+    <w:qFormat/>
+    <w:rsid w:val="00244EEF"/>
+    <w:pPr>
+      <w:spacing w:after="0" w:line="240" w:lineRule="auto"/>
+      <w:contextualSpacing/>
+    </w:pPr>
+    <w:rPr>
+      <w:rFonts w:asciiTheme="majorHAnsi" w:eastAsiaTheme="majorEastAsia" w:hAnsiTheme="majorHAnsi" w:cstheme="majorBidi"/>
+      <w:spacing w:val="-10"/>
+      <w:kern w:val="28"/>
+      <w:sz w:val="56"/>
+      <w:szCs w:val="56"/>
+    </w:rPr>
+  </w:style>
+  <w:style w:type="character" w:customStyle="1" w:styleId="TitleChar">
+    <w:name w:val="Title Char"/>
+    <w:basedOn w:val="DefaultParagraphFont"/>
+    <w:link w:val="Title"/>
+    <w:uiPriority w:val="10"/>
+    <w:rsid w:val="00244EEF"/>
+    <w:rPr>
+      <w:rFonts w:asciiTheme="majorHAnsi" w:eastAsiaTheme="majorEastAsia" w:hAnsiTheme="majorHAnsi" w:cstheme="majorBidi"/>
+      <w:spacing w:val="-10"/>
+      <w:kern w:val="28"/>
+      <w:sz w:val="56"/>
+      <w:szCs w:val="56"/>
+    </w:rPr>
+  </w:style>
+  <w:style w:type="paragraph" w:styleId="Subtitle">
+    <w:name w:val="Subtitle"/>
+    <w:basedOn w:val="Normal"/>
+    <w:next w:val="Normal"/>
+    <w:link w:val="SubtitleChar"/>
+    <w:uiPriority w:val="11"/>
+    <w:qFormat/>
+    <w:rsid w:val="00244EEF"/>
+    <w:pPr>
+      <w:numPr>
+        <w:ilvl w:val="1"/>
+      </w:numPr>
+      <w:spacing w:after="160"/>
+    </w:pPr>
+    <w:rPr>
+      <w:rFonts w:eastAsiaTheme="minorEastAsia"/>
+      <w:color w:val="5A5A5A" w:themeColor="text1" w:themeTint="A5"/>
+      <w:spacing w:val="15"/>
+    </w:rPr>
+  </w:style>
+  <w:style w:type="character" w:customStyle="1" w:styleId="SubtitleChar">
+    <w:name w:val="Subtitle Char"/>
+    <w:basedOn w:val="DefaultParagraphFont"/>
+    <w:link w:val="Subtitle"/>
+    <w:uiPriority w:val="11"/>
+    <w:rsid w:val="00244EEF"/>
+    <w:rPr>
+      <w:rFonts w:eastAsiaTheme="minorEastAsia"/>
+      <w:color w:val="5A5A5A" w:themeColor="text1" w:themeTint="A5"/>
+      <w:spacing w:val="15"/>
+    </w:rPr>
+  </w:style>
+  <w:style w:type="character" w:customStyle="1" w:styleId="Heading1Char">
+    <w:name w:val="Heading 1 Char"/>
+    <w:basedOn w:val="DefaultParagraphFont"/>
+    <w:link w:val="Heading1"/>
+    <w:uiPriority w:val="9"/>
+    <w:rsid w:val="00244EEF"/>
+    <w:rPr>
+      <w:rFonts w:asciiTheme="majorHAnsi" w:eastAsiaTheme="majorEastAsia" w:hAnsiTheme="majorHAnsi" w:cstheme="majorBidi"/>
+      <w:color w:val="365F91" w:themeColor="accent1" w:themeShade="BF"/>
+      <w:sz w:val="32"/>
+      <w:szCs w:val="32"/>
+    </w:rPr>
   </w:style>
 </w:styles>
 </file>

</xml_diff>